<commit_message>
git tutorial update with winmerge sync
</commit_message>
<xml_diff>
--- a/Alternatives_Of_Arduino_IDE/better IDEs for Arduino.docx
+++ b/Alternatives_Of_Arduino_IDE/better IDEs for Arduino.docx
@@ -626,6 +626,27 @@
         </w:numPr>
       </w:pPr>
       <w:r>
+        <w:t>C:\Program Files (x86)\Java\jre1.8.0_111\bin</w:t>
+      </w:r>
+      <w:r>
+        <w:t xml:space="preserve"> must be added at </w:t>
+      </w:r>
+      <w:r>
+        <w:t xml:space="preserve">system variable </w:t>
+      </w:r>
+      <w:r>
+        <w:t>path</w:t>
+      </w:r>
+    </w:p>
+    <w:p>
+      <w:pPr>
+        <w:pStyle w:val="ListParagraph"/>
+        <w:numPr>
+          <w:ilvl w:val="0"/>
+          <w:numId w:val="3"/>
+        </w:numPr>
+      </w:pPr>
+      <w:r>
         <w:t xml:space="preserve">Intro </w:t>
       </w:r>
       <w:hyperlink r:id="rId12" w:history="1">
@@ -733,11 +754,17 @@
         </w:numPr>
       </w:pPr>
       <w:r>
+        <w:t xml:space="preserve">First </w:t>
+      </w:r>
+      <w:r>
         <w:t>Install platformIO</w:t>
       </w:r>
       <w:r>
         <w:t xml:space="preserve"> core </w:t>
       </w:r>
+      <w:r>
+        <w:t xml:space="preserve">by doing the following: </w:t>
+      </w:r>
     </w:p>
     <w:p>
       <w:pPr>
@@ -748,7 +775,21 @@
         </w:numPr>
       </w:pPr>
       <w:r>
-        <w:t xml:space="preserve">Install python  2 and add to user variable path </w:t>
+        <w:t xml:space="preserve">Install python  2 and add to </w:t>
+      </w:r>
+      <w:r>
+        <w:t>system</w:t>
+      </w:r>
+      <w:r>
+        <w:t xml:space="preserve"> variable path </w:t>
+      </w:r>
+    </w:p>
+    <w:p>
+      <w:r>
+        <w:t>#a special note you may be using python 3 for your other projects or work then this is the trick use python 3 obviously but don’t add it in the user or system variable path</w:t>
+      </w:r>
+      <w:r>
+        <w:t xml:space="preserve">. </w:t>
       </w:r>
     </w:p>
     <w:p>
@@ -760,6 +801,7 @@
         </w:numPr>
       </w:pPr>
       <w:r>
+        <w:lastRenderedPageBreak/>
         <w:t xml:space="preserve">Download </w:t>
       </w:r>
       <w:hyperlink r:id="rId14" w:history="1">
@@ -816,7 +858,6 @@
         </w:numPr>
       </w:pPr>
       <w:r>
-        <w:lastRenderedPageBreak/>
         <w:t>platformio  gets installed and platformio.exe is at “python27/scripts” dir and as this directory is</w:t>
       </w:r>
       <w:r>
@@ -826,11 +867,19 @@
         <w:t xml:space="preserve"> at </w:t>
       </w:r>
       <w:r>
-        <w:t xml:space="preserve">user variable </w:t>
+        <w:t>system</w:t>
+      </w:r>
+      <w:r>
+        <w:t xml:space="preserve"> variable </w:t>
       </w:r>
       <w:r>
         <w:t xml:space="preserve">path </w:t>
       </w:r>
+      <w:r>
+        <w:t>as python 2 was installed at system variable path.</w:t>
+      </w:r>
+      <w:bookmarkStart w:id="0" w:name="_GoBack"/>
+      <w:bookmarkEnd w:id="0"/>
     </w:p>
     <w:p>
       <w:pPr>
@@ -930,7 +979,10 @@
         <w:pStyle w:val="ListParagraph"/>
       </w:pPr>
       <w:r>
-        <w:t>platformio init  --ide eclipse –b uno</w:t>
+        <w:t>platformio init  --ide eclipse -</w:t>
+      </w:r>
+      <w:r>
+        <w:t>b uno</w:t>
       </w:r>
     </w:p>
     <w:p>
@@ -1043,13 +1095,31 @@
         <w:t xml:space="preserve">right click on the project : </w:t>
       </w:r>
       <w:r>
-        <w:t>properties&gt;C/C++ build&gt;environment&gt;check the path variable whether it has “</w:t>
+        <w:t>properties&gt;C/C++ build&gt;environment&gt;</w:t>
+      </w:r>
+      <w:r>
+        <w:t>click on</w:t>
+      </w:r>
+      <w:r>
+        <w:t xml:space="preserve"> the path variable </w:t>
+      </w:r>
+      <w:r>
+        <w:t xml:space="preserve">&gt; then click select&gt;then choose </w:t>
+      </w:r>
+      <w:r>
+        <w:t>“</w:t>
       </w:r>
       <w:r>
         <w:t>C:\Python27\Scripts</w:t>
       </w:r>
       <w:r>
-        <w:t xml:space="preserve">” &gt; apply it </w:t>
+        <w:t>”</w:t>
+      </w:r>
+      <w:r>
+        <w:t xml:space="preserve"> from the lists</w:t>
+      </w:r>
+      <w:r>
+        <w:t xml:space="preserve"> &gt; apply it </w:t>
       </w:r>
     </w:p>
     <w:p>
@@ -1075,8 +1145,6 @@
       <w:r>
         <w:t xml:space="preserve">then click PlatformIO:upload </w:t>
       </w:r>
-      <w:bookmarkStart w:id="0" w:name="_GoBack"/>
-      <w:bookmarkEnd w:id="0"/>
     </w:p>
     <w:p/>
     <w:p/>

</xml_diff>